<commit_message>
Cambios en expendiente anexo
</commit_message>
<xml_diff>
--- a/storage/app/templates/formatos_anexo30/CERTIFICADO.docx
+++ b/storage/app/templates/formatos_anexo30/CERTIFICADO.docx
@@ -131,6 +131,7 @@
         </w:rPr>
         <w:t>${</w:t>
       </w:r>
+      <w:proofErr w:type="spellStart"/>
       <w:r>
         <w:rPr>
           <w:rFonts w:ascii="Montserrat" w:hAnsi="Montserrat"/>
@@ -139,6 +140,7 @@
         </w:rPr>
         <w:t>fecha_inspeccion</w:t>
       </w:r>
+      <w:proofErr w:type="spellEnd"/>
       <w:r>
         <w:rPr>
           <w:rFonts w:ascii="Montserrat" w:hAnsi="Montserrat"/>
@@ -329,7 +331,17 @@
                 <w:sz w:val="16"/>
                 <w:szCs w:val="16"/>
               </w:rPr>
-              <w:t>EN EL</w:t>
+              <w:t xml:space="preserve">EN </w:t>
+            </w:r>
+            <w:proofErr w:type="gramStart"/>
+            <w:r>
+              <w:rPr>
+                <w:rFonts w:ascii="Montserrat" w:hAnsi="Montserrat"/>
+                <w:b/>
+                <w:sz w:val="16"/>
+                <w:szCs w:val="16"/>
+              </w:rPr>
+              <w:t>EL</w:t>
             </w:r>
             <w:r>
               <w:rPr>
@@ -340,6 +352,7 @@
               </w:rPr>
               <w:t xml:space="preserve"> RFC</w:t>
             </w:r>
+            <w:proofErr w:type="gramEnd"/>
           </w:p>
         </w:tc>
       </w:tr>
@@ -1156,6 +1169,7 @@
               </w:rPr>
               <w:t>${</w:t>
             </w:r>
+            <w:proofErr w:type="spellStart"/>
             <w:r>
               <w:rPr>
                 <w:rFonts w:ascii="Montserrat" w:hAnsi="Montserrat"/>
@@ -1164,6 +1178,7 @@
               </w:rPr>
               <w:t>razon_social</w:t>
             </w:r>
+            <w:proofErr w:type="spellEnd"/>
             <w:r>
               <w:rPr>
                 <w:rFonts w:ascii="Montserrat" w:hAnsi="Montserrat"/>
@@ -1480,7 +1495,16 @@
                 <w:sz w:val="16"/>
                 <w:szCs w:val="16"/>
               </w:rPr>
-              <w:t>${numero</w:t>
+              <w:t>${</w:t>
+            </w:r>
+            <w:proofErr w:type="spellStart"/>
+            <w:r>
+              <w:rPr>
+                <w:rFonts w:ascii="Montserrat" w:hAnsi="Montserrat"/>
+                <w:sz w:val="16"/>
+                <w:szCs w:val="16"/>
+              </w:rPr>
+              <w:t>numero</w:t>
             </w:r>
             <w:r>
               <w:rPr>
@@ -1490,6 +1514,7 @@
               </w:rPr>
               <w:t>_interior</w:t>
             </w:r>
+            <w:proofErr w:type="spellEnd"/>
             <w:r>
               <w:rPr>
                 <w:rFonts w:ascii="Montserrat" w:hAnsi="Montserrat"/>
@@ -1562,7 +1587,25 @@
                 <w:sz w:val="16"/>
                 <w:szCs w:val="16"/>
               </w:rPr>
-              <w:t>${codigo_postal}</w:t>
+              <w:t>${</w:t>
+            </w:r>
+            <w:proofErr w:type="spellStart"/>
+            <w:r>
+              <w:rPr>
+                <w:rFonts w:ascii="Montserrat" w:hAnsi="Montserrat"/>
+                <w:sz w:val="16"/>
+                <w:szCs w:val="16"/>
+              </w:rPr>
+              <w:t>codigo_postal</w:t>
+            </w:r>
+            <w:proofErr w:type="spellEnd"/>
+            <w:r>
+              <w:rPr>
+                <w:rFonts w:ascii="Montserrat" w:hAnsi="Montserrat"/>
+                <w:sz w:val="16"/>
+                <w:szCs w:val="16"/>
+              </w:rPr>
+              <w:t>}</w:t>
             </w:r>
           </w:p>
         </w:tc>
@@ -1780,7 +1823,25 @@
                 <w:sz w:val="16"/>
                 <w:szCs w:val="16"/>
               </w:rPr>
-              <w:t>${entidad_federativa}</w:t>
+              <w:t>${</w:t>
+            </w:r>
+            <w:proofErr w:type="spellStart"/>
+            <w:r>
+              <w:rPr>
+                <w:rFonts w:ascii="Montserrat" w:hAnsi="Montserrat"/>
+                <w:sz w:val="16"/>
+                <w:szCs w:val="16"/>
+              </w:rPr>
+              <w:t>entidad_federativa</w:t>
+            </w:r>
+            <w:proofErr w:type="spellEnd"/>
+            <w:r>
+              <w:rPr>
+                <w:rFonts w:ascii="Montserrat" w:hAnsi="Montserrat"/>
+                <w:sz w:val="16"/>
+                <w:szCs w:val="16"/>
+              </w:rPr>
+              <w:t>}</w:t>
             </w:r>
           </w:p>
         </w:tc>
@@ -1969,7 +2030,17 @@
                 <w:sz w:val="16"/>
                 <w:szCs w:val="16"/>
               </w:rPr>
-              <w:t>EN EL</w:t>
+              <w:t xml:space="preserve">EN </w:t>
+            </w:r>
+            <w:proofErr w:type="gramStart"/>
+            <w:r>
+              <w:rPr>
+                <w:rFonts w:ascii="Montserrat" w:hAnsi="Montserrat"/>
+                <w:b/>
+                <w:sz w:val="16"/>
+                <w:szCs w:val="16"/>
+              </w:rPr>
+              <w:t>EL</w:t>
             </w:r>
             <w:r>
               <w:rPr>
@@ -1980,6 +2051,7 @@
               </w:rPr>
               <w:t xml:space="preserve"> RFC</w:t>
             </w:r>
+            <w:proofErr w:type="gramEnd"/>
           </w:p>
         </w:tc>
         <w:tc>
@@ -2758,6 +2830,7 @@
               </w:rPr>
               <w:t>(</w:t>
             </w:r>
+            <w:proofErr w:type="spellStart"/>
             <w:r>
               <w:rPr>
                 <w:rFonts w:ascii="Montserrat" w:hAnsi="Montserrat"/>
@@ -2768,6 +2841,7 @@
               </w:rPr>
               <w:t>Ó</w:t>
             </w:r>
+            <w:proofErr w:type="spellEnd"/>
             <w:r>
               <w:rPr>
                 <w:rFonts w:ascii="Montserrat" w:hAnsi="Montserrat"/>
@@ -2869,7 +2943,17 @@
                 <w:sz w:val="16"/>
                 <w:szCs w:val="16"/>
               </w:rPr>
-              <w:t>EN EL</w:t>
+              <w:t xml:space="preserve">EN </w:t>
+            </w:r>
+            <w:proofErr w:type="gramStart"/>
+            <w:r>
+              <w:rPr>
+                <w:rFonts w:ascii="Montserrat" w:hAnsi="Montserrat"/>
+                <w:b/>
+                <w:sz w:val="16"/>
+                <w:szCs w:val="16"/>
+              </w:rPr>
+              <w:t>EL</w:t>
             </w:r>
             <w:r>
               <w:rPr>
@@ -2880,6 +2964,7 @@
               </w:rPr>
               <w:t xml:space="preserve"> RFC</w:t>
             </w:r>
+            <w:proofErr w:type="gramEnd"/>
           </w:p>
         </w:tc>
         <w:tc>
@@ -3771,36 +3856,26 @@
                 <w:rFonts w:ascii="Montserrat" w:hAnsi="Montserrat"/>
                 <w:sz w:val="16"/>
                 <w:szCs w:val="16"/>
-                <w:highlight w:val="yellow"/>
-              </w:rPr>
-              <w:t>13</w:t>
-            </w:r>
-            <w:r>
-              <w:rPr>
-                <w:rFonts w:ascii="Montserrat" w:hAnsi="Montserrat"/>
-                <w:sz w:val="16"/>
-                <w:szCs w:val="16"/>
-                <w:highlight w:val="yellow"/>
-              </w:rPr>
-              <w:t>-1</w:t>
-            </w:r>
-            <w:r>
-              <w:rPr>
-                <w:rFonts w:ascii="Montserrat" w:hAnsi="Montserrat"/>
-                <w:sz w:val="16"/>
-                <w:szCs w:val="16"/>
-                <w:highlight w:val="yellow"/>
-              </w:rPr>
-              <w:t>1</w:t>
-            </w:r>
-            <w:r>
-              <w:rPr>
-                <w:rFonts w:ascii="Montserrat" w:hAnsi="Montserrat"/>
-                <w:sz w:val="16"/>
-                <w:szCs w:val="16"/>
-                <w:highlight w:val="yellow"/>
-              </w:rPr>
-              <w:t>-2023</w:t>
+              </w:rPr>
+              <w:t>${</w:t>
+            </w:r>
+            <w:proofErr w:type="spellStart"/>
+            <w:r>
+              <w:rPr>
+                <w:rFonts w:ascii="Montserrat" w:hAnsi="Montserrat"/>
+                <w:sz w:val="16"/>
+                <w:szCs w:val="16"/>
+              </w:rPr>
+              <w:t>fecha_inspeccion</w:t>
+            </w:r>
+            <w:proofErr w:type="spellEnd"/>
+            <w:r>
+              <w:rPr>
+                <w:rFonts w:ascii="Montserrat" w:hAnsi="Montserrat"/>
+                <w:sz w:val="16"/>
+                <w:szCs w:val="16"/>
+              </w:rPr>
+              <w:t>}</w:t>
             </w:r>
           </w:p>
         </w:tc>
@@ -4967,7 +5042,24 @@
                 <w:szCs w:val="16"/>
               </w:rPr>
               <w:tab/>
-              <w:t>APt MPMS 11.l Datos de propiedades físicas (factores de corrección del volumen) (todas las secciones y mesas pertinentes, incluyendo rutinas de computación).</w:t>
+            </w:r>
+            <w:proofErr w:type="spellStart"/>
+            <w:r>
+              <w:rPr>
+                <w:rFonts w:ascii="Montserrat" w:hAnsi="Montserrat"/>
+                <w:sz w:val="16"/>
+                <w:szCs w:val="16"/>
+              </w:rPr>
+              <w:t>APt</w:t>
+            </w:r>
+            <w:proofErr w:type="spellEnd"/>
+            <w:r>
+              <w:rPr>
+                <w:rFonts w:ascii="Montserrat" w:hAnsi="Montserrat"/>
+                <w:sz w:val="16"/>
+                <w:szCs w:val="16"/>
+              </w:rPr>
+              <w:t xml:space="preserve"> MPMS 11.l Datos de propiedades físicas (factores de corrección del volumen) (todas las secciones y mesas pertinentes, incluyendo rutinas de computación).</w:t>
             </w:r>
           </w:p>
         </w:tc>
@@ -6541,7 +6633,27 @@
                 <w:sz w:val="16"/>
                 <w:szCs w:val="16"/>
               </w:rPr>
-              <w:t xml:space="preserve"> O UBICACIÓN DE LA ESTACIÓN, TODOS LOS RFC </w:t>
+              <w:t xml:space="preserve"> O UBICACIÓN DE LA ESTACIÓN, </w:t>
+            </w:r>
+            <w:proofErr w:type="gramStart"/>
+            <w:r>
+              <w:rPr>
+                <w:rFonts w:ascii="Montserrat" w:hAnsi="Montserrat"/>
+                <w:bCs/>
+                <w:sz w:val="16"/>
+                <w:szCs w:val="16"/>
+              </w:rPr>
+              <w:t>TODOS LOS RFC</w:t>
+            </w:r>
+            <w:proofErr w:type="gramEnd"/>
+            <w:r>
+              <w:rPr>
+                <w:rFonts w:ascii="Montserrat" w:hAnsi="Montserrat"/>
+                <w:bCs/>
+                <w:sz w:val="16"/>
+                <w:szCs w:val="16"/>
+              </w:rPr>
+              <w:t xml:space="preserve"> </w:t>
             </w:r>
             <w:r>
               <w:rPr>
@@ -8299,7 +8411,27 @@
                 <w:sz w:val="16"/>
                 <w:szCs w:val="16"/>
               </w:rPr>
-              <w:t xml:space="preserve">30.5.1 e) l iii. Cuenta con calibraciones para los sistemas dinámicos (Dispensarios). </w:t>
+              <w:t xml:space="preserve">30.5.1 e) l </w:t>
+            </w:r>
+            <w:proofErr w:type="spellStart"/>
+            <w:r>
+              <w:rPr>
+                <w:rFonts w:ascii="Montserrat" w:hAnsi="Montserrat"/>
+                <w:bCs/>
+                <w:sz w:val="16"/>
+                <w:szCs w:val="16"/>
+              </w:rPr>
+              <w:t>iii</w:t>
+            </w:r>
+            <w:proofErr w:type="spellEnd"/>
+            <w:r>
+              <w:rPr>
+                <w:rFonts w:ascii="Montserrat" w:hAnsi="Montserrat"/>
+                <w:bCs/>
+                <w:sz w:val="16"/>
+                <w:szCs w:val="16"/>
+              </w:rPr>
+              <w:t xml:space="preserve">. Cuenta con calibraciones para los sistemas dinámicos (Dispensarios). </w:t>
             </w:r>
           </w:p>
           <w:p>
@@ -8322,7 +8454,27 @@
                 <w:sz w:val="16"/>
                 <w:szCs w:val="16"/>
               </w:rPr>
-              <w:t xml:space="preserve">30.5.1 e) 2. iii. </w:t>
+              <w:t xml:space="preserve">30.5.1 e) 2. </w:t>
+            </w:r>
+            <w:proofErr w:type="spellStart"/>
+            <w:r>
+              <w:rPr>
+                <w:rFonts w:ascii="Montserrat" w:hAnsi="Montserrat"/>
+                <w:bCs/>
+                <w:sz w:val="16"/>
+                <w:szCs w:val="16"/>
+              </w:rPr>
+              <w:t>iii</w:t>
+            </w:r>
+            <w:proofErr w:type="spellEnd"/>
+            <w:r>
+              <w:rPr>
+                <w:rFonts w:ascii="Montserrat" w:hAnsi="Montserrat"/>
+                <w:bCs/>
+                <w:sz w:val="16"/>
+                <w:szCs w:val="16"/>
+              </w:rPr>
+              <w:t xml:space="preserve">. </w:t>
             </w:r>
             <w:r>
               <w:rPr>
@@ -8961,7 +9113,16 @@
                 <w:sz w:val="16"/>
                 <w:szCs w:val="16"/>
               </w:rPr>
-              <w:t>EN EL</w:t>
+              <w:t xml:space="preserve">EN </w:t>
+            </w:r>
+            <w:proofErr w:type="gramStart"/>
+            <w:r>
+              <w:rPr>
+                <w:rFonts w:ascii="Montserrat" w:hAnsi="Montserrat"/>
+                <w:sz w:val="16"/>
+                <w:szCs w:val="16"/>
+              </w:rPr>
+              <w:t>EL</w:t>
             </w:r>
             <w:r>
               <w:rPr>
@@ -8971,6 +9132,7 @@
               </w:rPr>
               <w:t xml:space="preserve"> RFC</w:t>
             </w:r>
+            <w:proofErr w:type="gramEnd"/>
           </w:p>
         </w:tc>
       </w:tr>
@@ -9000,13 +9162,23 @@
                 <w:szCs w:val="16"/>
               </w:rPr>
             </w:pPr>
-            <w:r>
-              <w:rPr>
-                <w:rFonts w:ascii="Montserrat" w:hAnsi="Montserrat"/>
-                <w:sz w:val="16"/>
-                <w:szCs w:val="16"/>
-              </w:rPr>
-              <w:t>JOSÉ  EDMUNDO CABRERA VARGAS</w:t>
+            <w:proofErr w:type="gramStart"/>
+            <w:r>
+              <w:rPr>
+                <w:rFonts w:ascii="Montserrat" w:hAnsi="Montserrat"/>
+                <w:sz w:val="16"/>
+                <w:szCs w:val="16"/>
+              </w:rPr>
+              <w:t>JOSÉ  EDMUNDO</w:t>
+            </w:r>
+            <w:proofErr w:type="gramEnd"/>
+            <w:r>
+              <w:rPr>
+                <w:rFonts w:ascii="Montserrat" w:hAnsi="Montserrat"/>
+                <w:sz w:val="16"/>
+                <w:szCs w:val="16"/>
+              </w:rPr>
+              <w:t xml:space="preserve"> CABRERA VARGAS</w:t>
             </w:r>
           </w:p>
         </w:tc>
@@ -9899,7 +10071,16 @@
                 <w:sz w:val="16"/>
                 <w:szCs w:val="16"/>
               </w:rPr>
-              <w:t>EN EL</w:t>
+              <w:t xml:space="preserve">EN </w:t>
+            </w:r>
+            <w:proofErr w:type="gramStart"/>
+            <w:r>
+              <w:rPr>
+                <w:rFonts w:ascii="Montserrat" w:hAnsi="Montserrat"/>
+                <w:sz w:val="16"/>
+                <w:szCs w:val="16"/>
+              </w:rPr>
+              <w:t>EL</w:t>
             </w:r>
             <w:r>
               <w:rPr>
@@ -9909,6 +10090,7 @@
               </w:rPr>
               <w:t xml:space="preserve"> RFC</w:t>
             </w:r>
+            <w:proofErr w:type="gramEnd"/>
           </w:p>
         </w:tc>
       </w:tr>
@@ -10555,7 +10737,39 @@
                 <w:szCs w:val="18"/>
               </w:rPr>
               <w:tab/>
-              <w:t>Anote la fecha en que presenta su solicitud dd/mm/aaaa.</w:t>
+              <w:t xml:space="preserve">Anote la fecha en que presenta su solicitud </w:t>
+            </w:r>
+            <w:proofErr w:type="spellStart"/>
+            <w:r>
+              <w:rPr>
+                <w:rFonts w:ascii="Montserrat" w:hAnsi="Montserrat"/>
+                <w:szCs w:val="18"/>
+              </w:rPr>
+              <w:t>dd</w:t>
+            </w:r>
+            <w:proofErr w:type="spellEnd"/>
+            <w:r>
+              <w:rPr>
+                <w:rFonts w:ascii="Montserrat" w:hAnsi="Montserrat"/>
+                <w:szCs w:val="18"/>
+              </w:rPr>
+              <w:t>/mm/</w:t>
+            </w:r>
+            <w:proofErr w:type="spellStart"/>
+            <w:r>
+              <w:rPr>
+                <w:rFonts w:ascii="Montserrat" w:hAnsi="Montserrat"/>
+                <w:szCs w:val="18"/>
+              </w:rPr>
+              <w:t>aaaa</w:t>
+            </w:r>
+            <w:proofErr w:type="spellEnd"/>
+            <w:r>
+              <w:rPr>
+                <w:rFonts w:ascii="Montserrat" w:hAnsi="Montserrat"/>
+                <w:szCs w:val="18"/>
+              </w:rPr>
+              <w:t>.</w:t>
             </w:r>
           </w:p>
           <w:p>
@@ -10616,7 +10830,23 @@
                 <w:rFonts w:ascii="Montserrat" w:hAnsi="Montserrat"/>
                 <w:szCs w:val="18"/>
               </w:rPr>
-              <w:t xml:space="preserve"> RFC del proveedor, seguido de cinco números únicos y consecutivos que correspondan al orden cronológico de emisión del certificado en el año, seguidos de cuatro números que correspondan al año de emisión del mismo.</w:t>
+              <w:t xml:space="preserve"> RFC del proveedor, seguido de cinco números únicos y consecutivos que correspondan al orden cronológico de emisión del certificado en el año, seguidos de cuatro números que correspondan al año de emisión </w:t>
+            </w:r>
+            <w:proofErr w:type="gramStart"/>
+            <w:r>
+              <w:rPr>
+                <w:rFonts w:ascii="Montserrat" w:hAnsi="Montserrat"/>
+                <w:szCs w:val="18"/>
+              </w:rPr>
+              <w:t>del mismo</w:t>
+            </w:r>
+            <w:proofErr w:type="gramEnd"/>
+            <w:r>
+              <w:rPr>
+                <w:rFonts w:ascii="Montserrat" w:hAnsi="Montserrat"/>
+                <w:szCs w:val="18"/>
+              </w:rPr>
+              <w:t>.</w:t>
             </w:r>
           </w:p>
           <w:p>
@@ -11389,7 +11619,39 @@
                 <w:rFonts w:ascii="Montserrat" w:hAnsi="Montserrat"/>
                 <w:szCs w:val="18"/>
               </w:rPr>
-              <w:t>Anote en cada campo las fechas correspondientes dd/mm/aaaa.</w:t>
+              <w:t xml:space="preserve">Anote en cada campo las fechas correspondientes </w:t>
+            </w:r>
+            <w:proofErr w:type="spellStart"/>
+            <w:r>
+              <w:rPr>
+                <w:rFonts w:ascii="Montserrat" w:hAnsi="Montserrat"/>
+                <w:szCs w:val="18"/>
+              </w:rPr>
+              <w:t>dd</w:t>
+            </w:r>
+            <w:proofErr w:type="spellEnd"/>
+            <w:r>
+              <w:rPr>
+                <w:rFonts w:ascii="Montserrat" w:hAnsi="Montserrat"/>
+                <w:szCs w:val="18"/>
+              </w:rPr>
+              <w:t>/mm/</w:t>
+            </w:r>
+            <w:proofErr w:type="spellStart"/>
+            <w:r>
+              <w:rPr>
+                <w:rFonts w:ascii="Montserrat" w:hAnsi="Montserrat"/>
+                <w:szCs w:val="18"/>
+              </w:rPr>
+              <w:t>aaaa</w:t>
+            </w:r>
+            <w:proofErr w:type="spellEnd"/>
+            <w:r>
+              <w:rPr>
+                <w:rFonts w:ascii="Montserrat" w:hAnsi="Montserrat"/>
+                <w:szCs w:val="18"/>
+              </w:rPr>
+              <w:t>.</w:t>
             </w:r>
           </w:p>
           <w:p>
@@ -11741,6 +12003,7 @@
               </w:rPr>
               <w:tab/>
             </w:r>
+            <w:proofErr w:type="spellStart"/>
             <w:r>
               <w:rPr>
                 <w:rFonts w:ascii="Montserrat" w:hAnsi="Montserrat"/>
@@ -11748,6 +12011,7 @@
               </w:rPr>
               <w:t>Anote</w:t>
             </w:r>
+            <w:proofErr w:type="spellEnd"/>
             <w:r>
               <w:rPr>
                 <w:rFonts w:ascii="Montserrat" w:hAnsi="Montserrat"/>
@@ -12414,6 +12678,7 @@
       </w:rPr>
       <w:t>${</w:t>
     </w:r>
+    <w:proofErr w:type="spellStart"/>
     <w:r>
       <w:rPr>
         <w:rFonts w:ascii="Montserrat" w:hAnsi="Montserrat" w:cs="Arial"/>
@@ -12421,7 +12686,17 @@
         <w:sz w:val="14"/>
         <w:u w:val="single"/>
       </w:rPr>
-      <w:t>numeroFolioCertificado}</w:t>
+      <w:t>numeroFolioCertificado</w:t>
+    </w:r>
+    <w:proofErr w:type="spellEnd"/>
+    <w:r>
+      <w:rPr>
+        <w:rFonts w:ascii="Montserrat" w:hAnsi="Montserrat" w:cs="Arial"/>
+        <w:b/>
+        <w:sz w:val="14"/>
+        <w:u w:val="single"/>
+      </w:rPr>
+      <w:t>}</w:t>
     </w:r>
   </w:p>
   <w:p>

</xml_diff>

<commit_message>
Cambios de estados en anexo
</commit_message>
<xml_diff>
--- a/storage/app/templates/formatos_anexo30/CERTIFICADO.docx
+++ b/storage/app/templates/formatos_anexo30/CERTIFICADO.docx
@@ -331,17 +331,7 @@
                 <w:sz w:val="16"/>
                 <w:szCs w:val="16"/>
               </w:rPr>
-              <w:t xml:space="preserve">EN </w:t>
-            </w:r>
-            <w:proofErr w:type="gramStart"/>
-            <w:r>
-              <w:rPr>
-                <w:rFonts w:ascii="Montserrat" w:hAnsi="Montserrat"/>
-                <w:b/>
-                <w:sz w:val="16"/>
-                <w:szCs w:val="16"/>
-              </w:rPr>
-              <w:t>EL</w:t>
+              <w:t>EN EL</w:t>
             </w:r>
             <w:r>
               <w:rPr>
@@ -352,7 +342,6 @@
               </w:rPr>
               <w:t xml:space="preserve"> RFC</w:t>
             </w:r>
-            <w:proofErr w:type="gramEnd"/>
           </w:p>
         </w:tc>
       </w:tr>
@@ -1063,6 +1052,14 @@
                 <w:szCs w:val="16"/>
               </w:rPr>
             </w:pPr>
+            <w:r>
+              <w:rPr>
+                <w:rFonts w:ascii="Montserrat" w:hAnsi="Montserrat"/>
+                <w:sz w:val="16"/>
+                <w:szCs w:val="16"/>
+              </w:rPr>
+              <w:t>${c13}</w:t>
+            </w:r>
           </w:p>
         </w:tc>
       </w:tr>
@@ -2030,17 +2027,7 @@
                 <w:sz w:val="16"/>
                 <w:szCs w:val="16"/>
               </w:rPr>
-              <w:t xml:space="preserve">EN </w:t>
-            </w:r>
-            <w:proofErr w:type="gramStart"/>
-            <w:r>
-              <w:rPr>
-                <w:rFonts w:ascii="Montserrat" w:hAnsi="Montserrat"/>
-                <w:b/>
-                <w:sz w:val="16"/>
-                <w:szCs w:val="16"/>
-              </w:rPr>
-              <w:t>EL</w:t>
+              <w:t>EN EL</w:t>
             </w:r>
             <w:r>
               <w:rPr>
@@ -2051,7 +2038,6 @@
               </w:rPr>
               <w:t xml:space="preserve"> RFC</w:t>
             </w:r>
-            <w:proofErr w:type="gramEnd"/>
           </w:p>
         </w:tc>
         <w:tc>
@@ -2943,17 +2929,7 @@
                 <w:sz w:val="16"/>
                 <w:szCs w:val="16"/>
               </w:rPr>
-              <w:t xml:space="preserve">EN </w:t>
-            </w:r>
-            <w:proofErr w:type="gramStart"/>
-            <w:r>
-              <w:rPr>
-                <w:rFonts w:ascii="Montserrat" w:hAnsi="Montserrat"/>
-                <w:b/>
-                <w:sz w:val="16"/>
-                <w:szCs w:val="16"/>
-              </w:rPr>
-              <w:t>EL</w:t>
+              <w:t>EN EL</w:t>
             </w:r>
             <w:r>
               <w:rPr>
@@ -2964,7 +2940,6 @@
               </w:rPr>
               <w:t xml:space="preserve"> RFC</w:t>
             </w:r>
-            <w:proofErr w:type="gramEnd"/>
           </w:p>
         </w:tc>
         <w:tc>
@@ -3813,18 +3788,34 @@
                 <w:rFonts w:ascii="Montserrat" w:hAnsi="Montserrat"/>
                 <w:sz w:val="16"/>
                 <w:szCs w:val="16"/>
-                <w:highlight w:val="yellow"/>
-              </w:rPr>
-              <w:t>05</w:t>
-            </w:r>
-            <w:r>
-              <w:rPr>
-                <w:rFonts w:ascii="Montserrat" w:hAnsi="Montserrat"/>
-                <w:sz w:val="16"/>
-                <w:szCs w:val="16"/>
-                <w:highlight w:val="yellow"/>
-              </w:rPr>
-              <w:t>-10-2023</w:t>
+              </w:rPr>
+              <w:t>${</w:t>
+            </w:r>
+            <w:proofErr w:type="spellStart"/>
+            <w:r>
+              <w:rPr>
+                <w:rFonts w:ascii="Montserrat" w:hAnsi="Montserrat"/>
+                <w:sz w:val="16"/>
+                <w:szCs w:val="16"/>
+              </w:rPr>
+              <w:t>fecha_</w:t>
+            </w:r>
+            <w:r>
+              <w:rPr>
+                <w:rFonts w:ascii="Montserrat" w:hAnsi="Montserrat"/>
+                <w:sz w:val="16"/>
+                <w:szCs w:val="16"/>
+              </w:rPr>
+              <w:t>recepcion</w:t>
+            </w:r>
+            <w:proofErr w:type="spellEnd"/>
+            <w:r>
+              <w:rPr>
+                <w:rFonts w:ascii="Montserrat" w:hAnsi="Montserrat"/>
+                <w:sz w:val="16"/>
+                <w:szCs w:val="16"/>
+              </w:rPr>
+              <w:t>}</w:t>
             </w:r>
           </w:p>
         </w:tc>
@@ -6633,27 +6624,7 @@
                 <w:sz w:val="16"/>
                 <w:szCs w:val="16"/>
               </w:rPr>
-              <w:t xml:space="preserve"> O UBICACIÓN DE LA ESTACIÓN, </w:t>
-            </w:r>
-            <w:proofErr w:type="gramStart"/>
-            <w:r>
-              <w:rPr>
-                <w:rFonts w:ascii="Montserrat" w:hAnsi="Montserrat"/>
-                <w:bCs/>
-                <w:sz w:val="16"/>
-                <w:szCs w:val="16"/>
-              </w:rPr>
-              <w:t>TODOS LOS RFC</w:t>
-            </w:r>
-            <w:proofErr w:type="gramEnd"/>
-            <w:r>
-              <w:rPr>
-                <w:rFonts w:ascii="Montserrat" w:hAnsi="Montserrat"/>
-                <w:bCs/>
-                <w:sz w:val="16"/>
-                <w:szCs w:val="16"/>
-              </w:rPr>
-              <w:t xml:space="preserve"> </w:t>
+              <w:t xml:space="preserve"> O UBICACIÓN DE LA ESTACIÓN, TODOS LOS RFC </w:t>
             </w:r>
             <w:r>
               <w:rPr>
@@ -9113,16 +9084,7 @@
                 <w:sz w:val="16"/>
                 <w:szCs w:val="16"/>
               </w:rPr>
-              <w:t xml:space="preserve">EN </w:t>
-            </w:r>
-            <w:proofErr w:type="gramStart"/>
-            <w:r>
-              <w:rPr>
-                <w:rFonts w:ascii="Montserrat" w:hAnsi="Montserrat"/>
-                <w:sz w:val="16"/>
-                <w:szCs w:val="16"/>
-              </w:rPr>
-              <w:t>EL</w:t>
+              <w:t>EN EL</w:t>
             </w:r>
             <w:r>
               <w:rPr>
@@ -9132,7 +9094,6 @@
               </w:rPr>
               <w:t xml:space="preserve"> RFC</w:t>
             </w:r>
-            <w:proofErr w:type="gramEnd"/>
           </w:p>
         </w:tc>
       </w:tr>
@@ -9162,23 +9123,13 @@
                 <w:szCs w:val="16"/>
               </w:rPr>
             </w:pPr>
-            <w:proofErr w:type="gramStart"/>
-            <w:r>
-              <w:rPr>
-                <w:rFonts w:ascii="Montserrat" w:hAnsi="Montserrat"/>
-                <w:sz w:val="16"/>
-                <w:szCs w:val="16"/>
-              </w:rPr>
-              <w:t>JOSÉ  EDMUNDO</w:t>
-            </w:r>
-            <w:proofErr w:type="gramEnd"/>
-            <w:r>
-              <w:rPr>
-                <w:rFonts w:ascii="Montserrat" w:hAnsi="Montserrat"/>
-                <w:sz w:val="16"/>
-                <w:szCs w:val="16"/>
-              </w:rPr>
-              <w:t xml:space="preserve"> CABRERA VARGAS</w:t>
+            <w:r>
+              <w:rPr>
+                <w:rFonts w:ascii="Montserrat" w:hAnsi="Montserrat"/>
+                <w:sz w:val="16"/>
+                <w:szCs w:val="16"/>
+              </w:rPr>
+              <w:t>JOSÉ  EDMUNDO CABRERA VARGAS</w:t>
             </w:r>
           </w:p>
         </w:tc>
@@ -10071,16 +10022,7 @@
                 <w:sz w:val="16"/>
                 <w:szCs w:val="16"/>
               </w:rPr>
-              <w:t xml:space="preserve">EN </w:t>
-            </w:r>
-            <w:proofErr w:type="gramStart"/>
-            <w:r>
-              <w:rPr>
-                <w:rFonts w:ascii="Montserrat" w:hAnsi="Montserrat"/>
-                <w:sz w:val="16"/>
-                <w:szCs w:val="16"/>
-              </w:rPr>
-              <w:t>EL</w:t>
+              <w:t>EN EL</w:t>
             </w:r>
             <w:r>
               <w:rPr>
@@ -10090,7 +10032,6 @@
               </w:rPr>
               <w:t xml:space="preserve"> RFC</w:t>
             </w:r>
-            <w:proofErr w:type="gramEnd"/>
           </w:p>
         </w:tc>
       </w:tr>
@@ -10830,23 +10771,7 @@
                 <w:rFonts w:ascii="Montserrat" w:hAnsi="Montserrat"/>
                 <w:szCs w:val="18"/>
               </w:rPr>
-              <w:t xml:space="preserve"> RFC del proveedor, seguido de cinco números únicos y consecutivos que correspondan al orden cronológico de emisión del certificado en el año, seguidos de cuatro números que correspondan al año de emisión </w:t>
-            </w:r>
-            <w:proofErr w:type="gramStart"/>
-            <w:r>
-              <w:rPr>
-                <w:rFonts w:ascii="Montserrat" w:hAnsi="Montserrat"/>
-                <w:szCs w:val="18"/>
-              </w:rPr>
-              <w:t>del mismo</w:t>
-            </w:r>
-            <w:proofErr w:type="gramEnd"/>
-            <w:r>
-              <w:rPr>
-                <w:rFonts w:ascii="Montserrat" w:hAnsi="Montserrat"/>
-                <w:szCs w:val="18"/>
-              </w:rPr>
-              <w:t>.</w:t>
+              <w:t xml:space="preserve"> RFC del proveedor, seguido de cinco números únicos y consecutivos que correspondan al orden cronológico de emisión del certificado en el año, seguidos de cuatro números que correspondan al año de emisión del mismo.</w:t>
             </w:r>
           </w:p>
           <w:p>

</xml_diff>